<commit_message>
add hw6 version 2
</commit_message>
<xml_diff>
--- a/hw6_cache/F74062028/report.docx
+++ b/hw6_cache/F74062028/report.docx
@@ -60,7 +60,7 @@
     <w:p>
       <w:pPr>
         <w:rPr>
-          <w:rFonts w:ascii="標楷體" w:eastAsia="標楷體" w:hAnsi="標楷體" w:hint="eastAsia"/>
+          <w:rFonts w:ascii="標楷體" w:eastAsia="標楷體" w:hAnsi="標楷體"/>
           <w:sz w:val="28"/>
           <w:u w:val="single"/>
         </w:rPr>
@@ -239,7 +239,7 @@
         <w:pStyle w:val="Default"/>
         <w:spacing w:line="360" w:lineRule="auto"/>
         <w:rPr>
-          <w:rFonts w:eastAsia="標楷體" w:hint="eastAsia"/>
+          <w:rFonts w:eastAsia="標楷體"/>
           <w:color w:val="auto"/>
           <w:kern w:val="2"/>
           <w:szCs w:val="28"/>
@@ -281,7 +281,7 @@
         <w:spacing w:line="360" w:lineRule="auto"/>
         <w:ind w:firstLine="480"/>
         <w:rPr>
-          <w:rFonts w:eastAsia="標楷體" w:hint="eastAsia"/>
+          <w:rFonts w:eastAsia="標楷體"/>
           <w:color w:val="auto"/>
           <w:kern w:val="2"/>
           <w:szCs w:val="28"/>
@@ -357,88 +357,7 @@
           <w:szCs w:val="28"/>
         </w:rPr>
         <w:tab/>
-        <w:t>N</w:t>
-      </w:r>
-      <w:r>
-        <w:rPr>
-          <w:rFonts w:eastAsia="標楷體"/>
-          <w:color w:val="auto"/>
-          <w:kern w:val="2"/>
-          <w:szCs w:val="28"/>
-        </w:rPr>
-        <w:t xml:space="preserve">umber of </w:t>
-      </w:r>
-      <w:r>
-        <w:rPr>
-          <w:rFonts w:eastAsia="標楷體"/>
-          <w:color w:val="auto"/>
-          <w:kern w:val="2"/>
-          <w:szCs w:val="28"/>
-        </w:rPr>
-        <w:t>b</w:t>
-      </w:r>
-      <w:r>
-        <w:rPr>
-          <w:rFonts w:eastAsia="標楷體"/>
-          <w:color w:val="auto"/>
-          <w:kern w:val="2"/>
-          <w:szCs w:val="28"/>
-        </w:rPr>
-        <w:t>lock = (</w:t>
-      </w:r>
-      <w:r>
-        <w:rPr>
-          <w:rFonts w:eastAsia="標楷體"/>
-          <w:color w:val="auto"/>
-          <w:kern w:val="2"/>
-          <w:szCs w:val="28"/>
-        </w:rPr>
-        <w:t>C</w:t>
-      </w:r>
-      <w:r>
-        <w:rPr>
-          <w:rFonts w:eastAsia="標楷體"/>
-          <w:color w:val="auto"/>
-          <w:kern w:val="2"/>
-          <w:szCs w:val="28"/>
-        </w:rPr>
-        <w:t>ache size) / (</w:t>
-      </w:r>
-      <w:r>
-        <w:rPr>
-          <w:rFonts w:eastAsia="標楷體"/>
-          <w:color w:val="auto"/>
-          <w:kern w:val="2"/>
-          <w:szCs w:val="28"/>
-        </w:rPr>
-        <w:t>B</w:t>
-      </w:r>
-      <w:r>
-        <w:rPr>
-          <w:rFonts w:eastAsia="標楷體"/>
-          <w:color w:val="auto"/>
-          <w:kern w:val="2"/>
-          <w:szCs w:val="28"/>
-        </w:rPr>
-        <w:t xml:space="preserve">lock </w:t>
-      </w:r>
-      <w:r>
-        <w:rPr>
-          <w:rFonts w:eastAsia="標楷體"/>
-          <w:color w:val="auto"/>
-          <w:kern w:val="2"/>
-          <w:szCs w:val="28"/>
-        </w:rPr>
-        <w:t>s</w:t>
-      </w:r>
-      <w:r>
-        <w:rPr>
-          <w:rFonts w:eastAsia="標楷體"/>
-          <w:color w:val="auto"/>
-          <w:kern w:val="2"/>
-          <w:szCs w:val="28"/>
-        </w:rPr>
-        <w:t>ize)</w:t>
+        <w:t>Number of block = (Cache size) / (Block size)</w:t>
       </w:r>
     </w:p>
     <w:p>
@@ -510,7 +429,7 @@
         <w:pStyle w:val="Default"/>
         <w:spacing w:line="360" w:lineRule="auto"/>
         <w:rPr>
-          <w:rFonts w:eastAsia="標楷體" w:hint="eastAsia"/>
+          <w:rFonts w:eastAsia="標楷體"/>
           <w:color w:val="auto"/>
           <w:kern w:val="2"/>
           <w:szCs w:val="28"/>
@@ -584,7 +503,7 @@
         <w:pStyle w:val="Default"/>
         <w:spacing w:line="360" w:lineRule="auto"/>
         <w:rPr>
-          <w:rFonts w:eastAsia="標楷體" w:hint="eastAsia"/>
+          <w:rFonts w:eastAsia="標楷體"/>
           <w:color w:val="auto"/>
           <w:kern w:val="2"/>
           <w:szCs w:val="28"/>
@@ -706,7 +625,7 @@
         <w:pStyle w:val="Default"/>
         <w:spacing w:line="360" w:lineRule="auto"/>
         <w:rPr>
-          <w:rFonts w:eastAsia="標楷體" w:hint="eastAsia"/>
+          <w:rFonts w:eastAsia="標楷體"/>
           <w:color w:val="auto"/>
           <w:kern w:val="2"/>
           <w:szCs w:val="28"/>
@@ -1203,195 +1122,466 @@
         </w:rPr>
         <w:t>data</w:t>
       </w:r>
+    </w:p>
+    <w:p>
+      <w:pPr>
+        <w:pStyle w:val="Default"/>
+        <w:spacing w:line="360" w:lineRule="auto"/>
+        <w:rPr>
+          <w:rFonts w:eastAsia="標楷體"/>
+          <w:color w:val="auto"/>
+          <w:kern w:val="2"/>
+          <w:szCs w:val="28"/>
+        </w:rPr>
+      </w:pPr>
+      <w:r>
+        <w:rPr>
+          <w:rFonts w:eastAsia="標楷體"/>
+          <w:color w:val="auto"/>
+          <w:kern w:val="2"/>
+          <w:szCs w:val="28"/>
+        </w:rPr>
+        <w:t xml:space="preserve">Q7. </w:t>
+      </w:r>
+      <w:r>
+        <w:rPr>
+          <w:rFonts w:eastAsia="標楷體"/>
+          <w:color w:val="auto"/>
+          <w:kern w:val="2"/>
+          <w:szCs w:val="28"/>
+        </w:rPr>
+        <w:t xml:space="preserve">Run trace2.txt, trace3.txt and then </w:t>
+      </w:r>
+      <w:proofErr w:type="spellStart"/>
+      <w:r>
+        <w:rPr>
+          <w:rFonts w:eastAsia="標楷體"/>
+          <w:color w:val="auto"/>
+          <w:kern w:val="2"/>
+          <w:szCs w:val="28"/>
+        </w:rPr>
+        <w:t>makefile</w:t>
+      </w:r>
+      <w:proofErr w:type="spellEnd"/>
+      <w:r>
+        <w:rPr>
+          <w:rFonts w:eastAsia="標楷體"/>
+          <w:color w:val="auto"/>
+          <w:kern w:val="2"/>
+          <w:szCs w:val="28"/>
+        </w:rPr>
+        <w:t xml:space="preserve"> to get the miss rate and put it in your report.</w:t>
+      </w:r>
+    </w:p>
+    <w:p>
+      <w:pPr>
+        <w:pStyle w:val="Default"/>
+        <w:spacing w:line="360" w:lineRule="auto"/>
+        <w:ind w:firstLine="480"/>
+        <w:rPr>
+          <w:rFonts w:eastAsia="標楷體"/>
+          <w:color w:val="auto"/>
+          <w:kern w:val="2"/>
+          <w:szCs w:val="28"/>
+        </w:rPr>
+      </w:pPr>
+      <w:r>
+        <w:rPr>
+          <w:rFonts w:eastAsia="標楷體"/>
+          <w:color w:val="auto"/>
+          <w:kern w:val="2"/>
+          <w:szCs w:val="28"/>
+        </w:rPr>
+        <w:t xml:space="preserve">trace2 miss rate: 0.000597.            </w:t>
+      </w:r>
+      <w:r>
+        <w:rPr>
+          <w:rFonts w:eastAsia="標楷體" w:hint="eastAsia"/>
+          <w:color w:val="auto"/>
+          <w:kern w:val="2"/>
+          <w:szCs w:val="28"/>
+        </w:rPr>
+        <w:t>t</w:t>
+      </w:r>
+      <w:r>
+        <w:rPr>
+          <w:rFonts w:eastAsia="標楷體"/>
+          <w:color w:val="auto"/>
+          <w:kern w:val="2"/>
+          <w:szCs w:val="28"/>
+        </w:rPr>
+        <w:t>race3 miss rate: 0.000076</w:t>
+      </w:r>
+    </w:p>
+    <w:p>
+      <w:pPr>
+        <w:pStyle w:val="Default"/>
+        <w:spacing w:line="360" w:lineRule="auto"/>
+        <w:ind w:firstLine="480"/>
+        <w:rPr>
+          <w:rFonts w:eastAsia="標楷體" w:hint="eastAsia"/>
+          <w:color w:val="auto"/>
+          <w:kern w:val="2"/>
+          <w:szCs w:val="28"/>
+        </w:rPr>
+      </w:pPr>
+      <w:r>
+        <w:rPr>
+          <w:rFonts w:eastAsia="標楷體" w:hint="eastAsia"/>
+          <w:color w:val="auto"/>
+          <w:kern w:val="2"/>
+          <w:szCs w:val="28"/>
+        </w:rPr>
+        <w:t>t</w:t>
+      </w:r>
+      <w:r>
+        <w:rPr>
+          <w:rFonts w:eastAsia="標楷體"/>
+          <w:color w:val="auto"/>
+          <w:kern w:val="2"/>
+          <w:szCs w:val="28"/>
+        </w:rPr>
+        <w:t>race4 miss rate: 0.217518</w:t>
+      </w:r>
+    </w:p>
+    <w:p>
+      <w:pPr>
+        <w:spacing w:line="360" w:lineRule="auto"/>
+        <w:rPr>
+          <w:rFonts w:ascii="標楷體" w:eastAsia="標楷體" w:hAnsi="標楷體"/>
+          <w:sz w:val="28"/>
+        </w:rPr>
+      </w:pPr>
+      <w:r>
+        <w:rPr>
+          <w:rFonts w:ascii="標楷體" w:eastAsia="標楷體" w:hAnsi="標楷體"/>
+          <w:noProof/>
+          <w:sz w:val="28"/>
+        </w:rPr>
+        <w:drawing>
+          <wp:inline distT="0" distB="0" distL="0" distR="0">
+            <wp:extent cx="5274310" cy="1778000"/>
+            <wp:effectExtent l="0" t="0" r="0" b="0"/>
+            <wp:docPr id="1" name="圖片 1" descr="一張含有 螢幕擷取畫面 的圖片&#10;&#10;自動產生的描述"/>
+            <wp:cNvGraphicFramePr>
+              <a:graphicFrameLocks xmlns:a="http://schemas.openxmlformats.org/drawingml/2006/main" noChangeAspect="1"/>
+            </wp:cNvGraphicFramePr>
+            <a:graphic xmlns:a="http://schemas.openxmlformats.org/drawingml/2006/main">
+              <a:graphicData uri="http://schemas.openxmlformats.org/drawingml/2006/picture">
+                <pic:pic xmlns:pic="http://schemas.openxmlformats.org/drawingml/2006/picture">
+                  <pic:nvPicPr>
+                    <pic:cNvPr id="1" name="螢幕快照 2019-06-14 03.24.07.png"/>
+                    <pic:cNvPicPr/>
+                  </pic:nvPicPr>
+                  <pic:blipFill>
+                    <a:blip r:embed="rId6" cstate="print">
+                      <a:extLst>
+                        <a:ext uri="{28A0092B-C50C-407E-A947-70E740481C1C}">
+                          <a14:useLocalDpi xmlns:a14="http://schemas.microsoft.com/office/drawing/2010/main" val="0"/>
+                        </a:ext>
+                      </a:extLst>
+                    </a:blip>
+                    <a:stretch>
+                      <a:fillRect/>
+                    </a:stretch>
+                  </pic:blipFill>
+                  <pic:spPr>
+                    <a:xfrm>
+                      <a:off x="0" y="0"/>
+                      <a:ext cx="5274310" cy="1778000"/>
+                    </a:xfrm>
+                    <a:prstGeom prst="rect">
+                      <a:avLst/>
+                    </a:prstGeom>
+                  </pic:spPr>
+                </pic:pic>
+              </a:graphicData>
+            </a:graphic>
+          </wp:inline>
+        </w:drawing>
+      </w:r>
+    </w:p>
+    <w:p>
+      <w:pPr>
+        <w:rPr>
+          <w:rFonts w:ascii="標楷體" w:eastAsia="標楷體" w:hAnsi="標楷體"/>
+          <w:sz w:val="28"/>
+        </w:rPr>
+      </w:pPr>
+      <w:r>
+        <w:rPr>
+          <w:rFonts w:ascii="標楷體" w:eastAsia="標楷體" w:hAnsi="標楷體"/>
+          <w:noProof/>
+          <w:sz w:val="28"/>
+        </w:rPr>
+        <w:drawing>
+          <wp:inline distT="0" distB="0" distL="0" distR="0">
+            <wp:extent cx="5274310" cy="1786890"/>
+            <wp:effectExtent l="0" t="0" r="0" b="3810"/>
+            <wp:docPr id="2" name="圖片 2" descr="一張含有 螢幕擷取畫面 的圖片&#10;&#10;自動產生的描述"/>
+            <wp:cNvGraphicFramePr>
+              <a:graphicFrameLocks xmlns:a="http://schemas.openxmlformats.org/drawingml/2006/main" noChangeAspect="1"/>
+            </wp:cNvGraphicFramePr>
+            <a:graphic xmlns:a="http://schemas.openxmlformats.org/drawingml/2006/main">
+              <a:graphicData uri="http://schemas.openxmlformats.org/drawingml/2006/picture">
+                <pic:pic xmlns:pic="http://schemas.openxmlformats.org/drawingml/2006/picture">
+                  <pic:nvPicPr>
+                    <pic:cNvPr id="2" name="螢幕快照 2019-06-14 03.26.25.png"/>
+                    <pic:cNvPicPr/>
+                  </pic:nvPicPr>
+                  <pic:blipFill>
+                    <a:blip r:embed="rId7" cstate="print">
+                      <a:extLst>
+                        <a:ext uri="{28A0092B-C50C-407E-A947-70E740481C1C}">
+                          <a14:useLocalDpi xmlns:a14="http://schemas.microsoft.com/office/drawing/2010/main" val="0"/>
+                        </a:ext>
+                      </a:extLst>
+                    </a:blip>
+                    <a:stretch>
+                      <a:fillRect/>
+                    </a:stretch>
+                  </pic:blipFill>
+                  <pic:spPr>
+                    <a:xfrm>
+                      <a:off x="0" y="0"/>
+                      <a:ext cx="5274310" cy="1786890"/>
+                    </a:xfrm>
+                    <a:prstGeom prst="rect">
+                      <a:avLst/>
+                    </a:prstGeom>
+                  </pic:spPr>
+                </pic:pic>
+              </a:graphicData>
+            </a:graphic>
+          </wp:inline>
+        </w:drawing>
+      </w:r>
+    </w:p>
+    <w:p>
+      <w:pPr>
+        <w:rPr>
+          <w:rFonts w:ascii="標楷體" w:eastAsia="標楷體" w:hAnsi="標楷體"/>
+          <w:sz w:val="28"/>
+        </w:rPr>
+      </w:pPr>
+      <w:r>
+        <w:rPr>
+          <w:rFonts w:ascii="標楷體" w:eastAsia="標楷體" w:hAnsi="標楷體"/>
+          <w:noProof/>
+          <w:sz w:val="28"/>
+        </w:rPr>
+        <w:drawing>
+          <wp:inline distT="0" distB="0" distL="0" distR="0">
+            <wp:extent cx="5274310" cy="1771015"/>
+            <wp:effectExtent l="0" t="0" r="0" b="0"/>
+            <wp:docPr id="3" name="圖片 3" descr="一張含有 螢幕擷取畫面 的圖片&#10;&#10;自動產生的描述"/>
+            <wp:cNvGraphicFramePr>
+              <a:graphicFrameLocks xmlns:a="http://schemas.openxmlformats.org/drawingml/2006/main" noChangeAspect="1"/>
+            </wp:cNvGraphicFramePr>
+            <a:graphic xmlns:a="http://schemas.openxmlformats.org/drawingml/2006/main">
+              <a:graphicData uri="http://schemas.openxmlformats.org/drawingml/2006/picture">
+                <pic:pic xmlns:pic="http://schemas.openxmlformats.org/drawingml/2006/picture">
+                  <pic:nvPicPr>
+                    <pic:cNvPr id="3" name="螢幕快照 2019-06-14 03.27.01.png"/>
+                    <pic:cNvPicPr/>
+                  </pic:nvPicPr>
+                  <pic:blipFill>
+                    <a:blip r:embed="rId8" cstate="print">
+                      <a:extLst>
+                        <a:ext uri="{28A0092B-C50C-407E-A947-70E740481C1C}">
+                          <a14:useLocalDpi xmlns:a14="http://schemas.microsoft.com/office/drawing/2010/main" val="0"/>
+                        </a:ext>
+                      </a:extLst>
+                    </a:blip>
+                    <a:stretch>
+                      <a:fillRect/>
+                    </a:stretch>
+                  </pic:blipFill>
+                  <pic:spPr>
+                    <a:xfrm>
+                      <a:off x="0" y="0"/>
+                      <a:ext cx="5274310" cy="1771015"/>
+                    </a:xfrm>
+                    <a:prstGeom prst="rect">
+                      <a:avLst/>
+                    </a:prstGeom>
+                  </pic:spPr>
+                </pic:pic>
+              </a:graphicData>
+            </a:graphic>
+          </wp:inline>
+        </w:drawing>
+      </w:r>
+    </w:p>
+    <w:p>
+      <w:pPr>
+        <w:rPr>
+          <w:rFonts w:ascii="標楷體" w:eastAsia="標楷體" w:hAnsi="標楷體"/>
+          <w:b/>
+          <w:sz w:val="28"/>
+        </w:rPr>
+      </w:pPr>
+      <w:r>
+        <w:rPr>
+          <w:rFonts w:ascii="標楷體" w:eastAsia="標楷體" w:hAnsi="標楷體" w:hint="eastAsia"/>
+          <w:b/>
+          <w:sz w:val="28"/>
+        </w:rPr>
+        <w:lastRenderedPageBreak/>
+        <w:t>心得</w:t>
+      </w:r>
+      <w:r>
+        <w:rPr>
+          <w:rFonts w:ascii="標楷體" w:eastAsia="標楷體" w:hAnsi="標楷體" w:hint="eastAsia"/>
+          <w:b/>
+          <w:sz w:val="28"/>
+        </w:rPr>
+        <w:t>(</w:t>
+      </w:r>
+      <w:r>
+        <w:rPr>
+          <w:rFonts w:ascii="標楷體" w:eastAsia="標楷體" w:hAnsi="標楷體"/>
+          <w:b/>
+          <w:sz w:val="28"/>
+        </w:rPr>
+        <w:t>Report</w:t>
+      </w:r>
+      <w:r>
+        <w:rPr>
+          <w:rFonts w:ascii="標楷體" w:eastAsia="標楷體" w:hAnsi="標楷體" w:hint="eastAsia"/>
+          <w:b/>
+          <w:sz w:val="28"/>
+        </w:rPr>
+        <w:t>)</w:t>
+      </w:r>
+    </w:p>
+    <w:p>
+      <w:pPr>
+        <w:rPr>
+          <w:rFonts w:ascii="標楷體" w:eastAsia="標楷體" w:hAnsi="標楷體"/>
+        </w:rPr>
+      </w:pPr>
+      <w:r>
+        <w:rPr>
+          <w:rFonts w:ascii="標楷體" w:eastAsia="標楷體" w:hAnsi="標楷體"/>
+          <w:b/>
+          <w:sz w:val="28"/>
+        </w:rPr>
+        <w:tab/>
+      </w:r>
+      <w:r>
+        <w:rPr>
+          <w:rFonts w:ascii="標楷體" w:eastAsia="標楷體" w:hAnsi="標楷體" w:hint="eastAsia"/>
+        </w:rPr>
+        <w:t>(</w:t>
+      </w:r>
+      <w:r>
+        <w:rPr>
+          <w:rFonts w:ascii="標楷體" w:eastAsia="標楷體" w:hAnsi="標楷體" w:hint="eastAsia"/>
+        </w:rPr>
+        <w:t>請寫下完成本次作業的心得、學到哪些東西、困難點的部分。</w:t>
+      </w:r>
+      <w:r>
+        <w:rPr>
+          <w:rFonts w:ascii="標楷體" w:eastAsia="標楷體" w:hAnsi="標楷體" w:hint="eastAsia"/>
+        </w:rPr>
+        <w:t>)</w:t>
+      </w:r>
+    </w:p>
+    <w:p>
+      <w:pPr>
+        <w:rPr>
+          <w:rFonts w:ascii="Times New Roman" w:eastAsia="標楷體" w:hAnsi="Times New Roman" w:cs="Times New Roman"/>
+        </w:rPr>
+      </w:pPr>
+      <w:r>
+        <w:rPr>
+          <w:rFonts w:ascii="標楷體" w:eastAsia="標楷體" w:hAnsi="標楷體"/>
+        </w:rPr>
+        <w:t xml:space="preserve">   </w:t>
+      </w:r>
+      <w:r>
+        <w:rPr>
+          <w:rFonts w:ascii="Times New Roman" w:eastAsia="標楷體" w:hAnsi="Times New Roman" w:cs="Times New Roman"/>
+        </w:rPr>
+        <w:t xml:space="preserve"> (Please write your learned lesson and conclusion, and difficult point</w:t>
+      </w:r>
+      <w:r>
+        <w:rPr>
+          <w:rFonts w:ascii="Times New Roman" w:eastAsia="標楷體" w:hAnsi="Times New Roman" w:cs="Times New Roman"/>
+        </w:rPr>
+        <w:t>.</w:t>
+      </w:r>
+      <w:r>
+        <w:rPr>
+          <w:rFonts w:ascii="Times New Roman" w:eastAsia="標楷體" w:hAnsi="Times New Roman" w:cs="Times New Roman"/>
+        </w:rPr>
+        <w:t>)</w:t>
+      </w:r>
+    </w:p>
+    <w:p>
+      <w:pPr>
+        <w:rPr>
+          <w:rFonts w:ascii="標楷體" w:eastAsia="標楷體" w:hAnsi="標楷體"/>
+        </w:rPr>
+      </w:pPr>
+      <w:r>
+        <w:rPr>
+          <w:rFonts w:ascii="標楷體" w:eastAsia="標楷體" w:hAnsi="標楷體"/>
+        </w:rPr>
+        <w:t> </w:t>
+      </w:r>
+    </w:p>
+    <w:p>
+      <w:pPr>
+        <w:rPr>
+          <w:rFonts w:ascii="標楷體" w:eastAsia="標楷體" w:hAnsi="標楷體"/>
+        </w:rPr>
+      </w:pPr>
+      <w:r>
+        <w:rPr>
+          <w:rFonts w:ascii="標楷體" w:eastAsia="標楷體" w:hAnsi="標楷體"/>
+        </w:rPr>
+        <w:tab/>
+      </w:r>
+      <w:r>
+        <w:rPr>
+          <w:rFonts w:ascii="標楷體" w:eastAsia="標楷體" w:hAnsi="標楷體" w:hint="eastAsia"/>
+        </w:rPr>
+        <w:t>我覺得和這學期其他作業比起來，這個作業是比較有把握的，可能是因為我對</w:t>
+      </w:r>
+      <w:r>
+        <w:rPr>
+          <w:rFonts w:ascii="標楷體" w:eastAsia="標楷體" w:hAnsi="標楷體"/>
+        </w:rPr>
+        <w:t>C++</w:t>
+      </w:r>
+      <w:r>
+        <w:rPr>
+          <w:rFonts w:ascii="標楷體" w:eastAsia="標楷體" w:hAnsi="標楷體" w:hint="eastAsia"/>
+        </w:rPr>
+        <w:t>比較熟悉吧。其實這次上課有聽成本上就會知道要怎麼寫了，只是實際如何實現要花點時間，我還稍微把</w:t>
+      </w:r>
+      <w:r>
+        <w:rPr>
+          <w:rFonts w:ascii="標楷體" w:eastAsia="標楷體" w:hAnsi="標楷體"/>
+        </w:rPr>
+        <w:t>code</w:t>
+      </w:r>
+      <w:r>
+        <w:rPr>
+          <w:rFonts w:ascii="標楷體" w:eastAsia="標楷體" w:hAnsi="標楷體" w:hint="eastAsia"/>
+        </w:rPr>
+        <w:t>整理過，雖然花點時間，</w:t>
+      </w:r>
       <w:bookmarkStart w:id="0" w:name="_GoBack"/>
       <w:bookmarkEnd w:id="0"/>
-    </w:p>
-    <w:p>
-      <w:pPr>
-        <w:pStyle w:val="Default"/>
-        <w:spacing w:line="360" w:lineRule="auto"/>
-        <w:rPr>
-          <w:rFonts w:eastAsia="標楷體"/>
-          <w:color w:val="auto"/>
-          <w:kern w:val="2"/>
-          <w:szCs w:val="28"/>
-        </w:rPr>
-      </w:pPr>
-      <w:r>
-        <w:rPr>
-          <w:rFonts w:eastAsia="標楷體"/>
-          <w:color w:val="auto"/>
-          <w:kern w:val="2"/>
-          <w:szCs w:val="28"/>
-        </w:rPr>
-        <w:t xml:space="preserve">Q7. </w:t>
-      </w:r>
-      <w:r>
-        <w:rPr>
-          <w:rFonts w:eastAsia="標楷體"/>
-          <w:color w:val="auto"/>
-          <w:kern w:val="2"/>
-          <w:szCs w:val="28"/>
-        </w:rPr>
-        <w:t xml:space="preserve">Run trace2.txt, trace3.txt and then </w:t>
-      </w:r>
-      <w:proofErr w:type="spellStart"/>
-      <w:r>
-        <w:rPr>
-          <w:rFonts w:eastAsia="標楷體"/>
-          <w:color w:val="auto"/>
-          <w:kern w:val="2"/>
-          <w:szCs w:val="28"/>
-        </w:rPr>
-        <w:t>makefile</w:t>
-      </w:r>
-      <w:proofErr w:type="spellEnd"/>
-      <w:r>
-        <w:rPr>
-          <w:rFonts w:eastAsia="標楷體"/>
-          <w:color w:val="auto"/>
-          <w:kern w:val="2"/>
-          <w:szCs w:val="28"/>
-        </w:rPr>
-        <w:t xml:space="preserve"> to get the miss rate and put it in your report.</w:t>
-      </w:r>
-    </w:p>
-    <w:p>
-      <w:pPr>
-        <w:spacing w:line="360" w:lineRule="auto"/>
-        <w:rPr>
-          <w:rFonts w:ascii="標楷體" w:eastAsia="標楷體" w:hAnsi="標楷體"/>
-          <w:sz w:val="28"/>
-        </w:rPr>
-      </w:pPr>
-    </w:p>
-    <w:p>
-      <w:pPr>
-        <w:rPr>
-          <w:rFonts w:ascii="標楷體" w:eastAsia="標楷體" w:hAnsi="標楷體"/>
-          <w:sz w:val="28"/>
-        </w:rPr>
-      </w:pPr>
-    </w:p>
-    <w:p>
-      <w:pPr>
-        <w:rPr>
-          <w:rFonts w:ascii="標楷體" w:eastAsia="標楷體" w:hAnsi="標楷體"/>
-          <w:sz w:val="28"/>
-        </w:rPr>
-      </w:pPr>
-    </w:p>
-    <w:p>
-      <w:pPr>
-        <w:rPr>
-          <w:rFonts w:ascii="標楷體" w:eastAsia="標楷體" w:hAnsi="標楷體"/>
-          <w:b/>
-          <w:sz w:val="28"/>
-        </w:rPr>
-      </w:pPr>
-      <w:r>
-        <w:rPr>
-          <w:rFonts w:ascii="標楷體" w:eastAsia="標楷體" w:hAnsi="標楷體" w:hint="eastAsia"/>
-          <w:b/>
-          <w:sz w:val="28"/>
-        </w:rPr>
-        <w:t>心得</w:t>
-      </w:r>
-      <w:r>
-        <w:rPr>
-          <w:rFonts w:ascii="標楷體" w:eastAsia="標楷體" w:hAnsi="標楷體" w:hint="eastAsia"/>
-          <w:b/>
-          <w:sz w:val="28"/>
-        </w:rPr>
-        <w:t>(</w:t>
-      </w:r>
-      <w:r>
-        <w:rPr>
-          <w:rFonts w:ascii="標楷體" w:eastAsia="標楷體" w:hAnsi="標楷體"/>
-          <w:b/>
-          <w:sz w:val="28"/>
-        </w:rPr>
-        <w:t>Report</w:t>
-      </w:r>
-      <w:r>
-        <w:rPr>
-          <w:rFonts w:ascii="標楷體" w:eastAsia="標楷體" w:hAnsi="標楷體" w:hint="eastAsia"/>
-          <w:b/>
-          <w:sz w:val="28"/>
-        </w:rPr>
-        <w:t>)</w:t>
-      </w:r>
-    </w:p>
-    <w:p>
-      <w:pPr>
-        <w:rPr>
-          <w:rFonts w:ascii="標楷體" w:eastAsia="標楷體" w:hAnsi="標楷體"/>
-        </w:rPr>
-      </w:pPr>
-      <w:r>
-        <w:rPr>
-          <w:rFonts w:ascii="標楷體" w:eastAsia="標楷體" w:hAnsi="標楷體"/>
-          <w:b/>
-          <w:sz w:val="28"/>
-        </w:rPr>
-        <w:tab/>
-      </w:r>
-      <w:r>
-        <w:rPr>
-          <w:rFonts w:ascii="標楷體" w:eastAsia="標楷體" w:hAnsi="標楷體" w:hint="eastAsia"/>
-        </w:rPr>
-        <w:t>(</w:t>
-      </w:r>
-      <w:r>
-        <w:rPr>
-          <w:rFonts w:ascii="標楷體" w:eastAsia="標楷體" w:hAnsi="標楷體" w:hint="eastAsia"/>
-        </w:rPr>
-        <w:t>請寫下完成本次作業的心得、學到哪些東西、困難點的部分。</w:t>
-      </w:r>
-      <w:r>
-        <w:rPr>
-          <w:rFonts w:ascii="標楷體" w:eastAsia="標楷體" w:hAnsi="標楷體" w:hint="eastAsia"/>
-        </w:rPr>
-        <w:t>)</w:t>
-      </w:r>
-    </w:p>
-    <w:p>
-      <w:pPr>
-        <w:rPr>
-          <w:rFonts w:ascii="Times New Roman" w:eastAsia="標楷體" w:hAnsi="Times New Roman" w:cs="Times New Roman"/>
-        </w:rPr>
-      </w:pPr>
-      <w:r>
-        <w:rPr>
-          <w:rFonts w:ascii="標楷體" w:eastAsia="標楷體" w:hAnsi="標楷體"/>
-        </w:rPr>
-        <w:t xml:space="preserve">   </w:t>
-      </w:r>
-      <w:r>
-        <w:rPr>
-          <w:rFonts w:ascii="Times New Roman" w:eastAsia="標楷體" w:hAnsi="Times New Roman" w:cs="Times New Roman"/>
-        </w:rPr>
-        <w:t xml:space="preserve"> (Please write your learned lesson and conclusion, and difficult point</w:t>
-      </w:r>
-      <w:r>
-        <w:rPr>
-          <w:rFonts w:ascii="Times New Roman" w:eastAsia="標楷體" w:hAnsi="Times New Roman" w:cs="Times New Roman"/>
-        </w:rPr>
-        <w:t>.</w:t>
-      </w:r>
-      <w:r>
-        <w:rPr>
-          <w:rFonts w:ascii="Times New Roman" w:eastAsia="標楷體" w:hAnsi="Times New Roman" w:cs="Times New Roman"/>
-        </w:rPr>
-        <w:t>)</w:t>
-      </w:r>
-    </w:p>
-    <w:p>
-      <w:pPr>
-        <w:rPr>
-          <w:rFonts w:ascii="標楷體" w:eastAsia="標楷體" w:hAnsi="標楷體"/>
-        </w:rPr>
-      </w:pPr>
+      <w:r>
+        <w:rPr>
+          <w:rFonts w:ascii="標楷體" w:eastAsia="標楷體" w:hAnsi="標楷體" w:hint="eastAsia"/>
+        </w:rPr>
+        <w:t>但是做完的話第五章大概也懂一半了。</w:t>
+      </w:r>
     </w:p>
     <w:sectPr>
       <w:pgSz w:w="11906" w:h="16838"/>
@@ -1561,6 +1751,7 @@
     <w:lsdException w:name="HTML Sample" w:semiHidden="1" w:unhideWhenUsed="1"/>
     <w:lsdException w:name="HTML Typewriter" w:semiHidden="1" w:unhideWhenUsed="1"/>
     <w:lsdException w:name="HTML Variable" w:semiHidden="1" w:unhideWhenUsed="1"/>
+    <w:lsdException w:name="Normal Table" w:semiHidden="1" w:unhideWhenUsed="1"/>
     <w:lsdException w:name="annotation subject" w:semiHidden="1" w:unhideWhenUsed="1"/>
     <w:lsdException w:name="No List" w:semiHidden="1" w:unhideWhenUsed="1"/>
     <w:lsdException w:name="Outline List 1" w:semiHidden="1" w:unhideWhenUsed="1"/>
@@ -1603,8 +1794,11 @@
     <w:lsdException w:name="Table Contemporary" w:semiHidden="1" w:unhideWhenUsed="1"/>
     <w:lsdException w:name="Table Elegant" w:semiHidden="1" w:unhideWhenUsed="1"/>
     <w:lsdException w:name="Table Professional" w:semiHidden="1" w:unhideWhenUsed="1"/>
+    <w:lsdException w:name="Table Subtle 1" w:semiHidden="1" w:unhideWhenUsed="1"/>
     <w:lsdException w:name="Table Subtle 2" w:semiHidden="1" w:unhideWhenUsed="1"/>
     <w:lsdException w:name="Table Web 1" w:semiHidden="1" w:unhideWhenUsed="1"/>
+    <w:lsdException w:name="Table Web 2" w:semiHidden="1" w:unhideWhenUsed="1"/>
+    <w:lsdException w:name="Table Web 3" w:semiHidden="1" w:unhideWhenUsed="1"/>
     <w:lsdException w:name="Balloon Text" w:semiHidden="1" w:unhideWhenUsed="1"/>
     <w:lsdException w:name="Table Grid" w:uiPriority="39"/>
     <w:lsdException w:name="Table Theme" w:semiHidden="1" w:unhideWhenUsed="1"/>

</xml_diff>